<commit_message>
update week 11 summary
</commit_message>
<xml_diff>
--- a/plans/Week11Summary.docx
+++ b/plans/Week11Summary.docx
@@ -15,7 +15,7 @@
           <w:szCs w:val="24"/>
           <w:rtl w:val="0"/>
         </w:rPr>
-        <w:t xml:space="preserve">CampuSales</w:t>
+        <w:t xml:space="preserve">CampuSale</w:t>
       </w:r>
     </w:p>
     <w:p>
@@ -226,7 +226,7 @@
           <w:szCs w:val="24"/>
           <w:rtl w:val="0"/>
         </w:rPr>
-        <w:t xml:space="preserve">Added referential integrity to database.</w:t>
+        <w:t xml:space="preserve">Reconstructed database to add referential integrity.</w:t>
       </w:r>
     </w:p>
     <w:p>
@@ -293,6 +293,53 @@
           <w:szCs w:val="24"/>
           <w:rtl w:val="0"/>
         </w:rPr>
+        <w:t xml:space="preserve">Display test items from database on listing page.</w:t>
+      </w:r>
+    </w:p>
+    <w:p>
+      <w:pPr>
+        <w:numPr>
+          <w:ilvl w:val="0"/>
+          <w:numId w:val="2"/>
+        </w:numPr>
+        <w:spacing w:line="480" w:lineRule="auto"/>
+        <w:ind w:left="720" w:hanging="360"/>
+        <w:contextualSpacing w:val="1"/>
+        <w:rPr>
+          <w:sz w:val="24"/>
+          <w:szCs w:val="24"/>
+          <w:u w:val="none"/>
+        </w:rPr>
+      </w:pPr>
+      <w:r>
+        <w:rPr>
+          <w:sz w:val="24"/>
+          <w:szCs w:val="24"/>
+          <w:rtl w:val="0"/>
+        </w:rPr>
+        <w:t xml:space="preserve">Make dynamic route for item pages.</w:t>
+      </w:r>
+    </w:p>
+    <w:p>
+      <w:pPr>
+        <w:numPr>
+          <w:ilvl w:val="0"/>
+          <w:numId w:val="2"/>
+        </w:numPr>
+        <w:spacing w:line="480" w:lineRule="auto"/>
+        <w:ind w:left="720" w:hanging="360"/>
+        <w:contextualSpacing w:val="1"/>
+        <w:rPr>
+          <w:sz w:val="24"/>
+          <w:szCs w:val="24"/>
+        </w:rPr>
+      </w:pPr>
+      <w:r>
+        <w:rPr>
+          <w:sz w:val="24"/>
+          <w:szCs w:val="24"/>
+          <w:rtl w:val="0"/>
+        </w:rPr>
         <w:t xml:space="preserve">Link items on the listing page to their specific item pages.</w:t>
       </w:r>
     </w:p>
@@ -318,30 +365,6 @@
           <w:rtl w:val="0"/>
         </w:rPr>
         <w:t xml:space="preserve">Continue working on password reset page.</w:t>
-      </w:r>
-    </w:p>
-    <w:p>
-      <w:pPr>
-        <w:numPr>
-          <w:ilvl w:val="0"/>
-          <w:numId w:val="2"/>
-        </w:numPr>
-        <w:spacing w:line="480" w:lineRule="auto"/>
-        <w:ind w:left="720" w:hanging="360"/>
-        <w:contextualSpacing w:val="1"/>
-        <w:rPr>
-          <w:sz w:val="24"/>
-          <w:szCs w:val="24"/>
-          <w:u w:val="none"/>
-        </w:rPr>
-      </w:pPr>
-      <w:r>
-        <w:rPr>
-          <w:sz w:val="24"/>
-          <w:szCs w:val="24"/>
-          <w:rtl w:val="0"/>
-        </w:rPr>
-        <w:t xml:space="preserve">Link info on profile page to the database.</w:t>
       </w:r>
     </w:p>
     <w:p>

</xml_diff>